<commit_message>
Sign up page and History of Drafts
</commit_message>
<xml_diff>
--- a/notary_agent/generated_docs/AXV_FOODS_PVT_LTD.docx
+++ b/notary_agent/generated_docs/AXV_FOODS_PVT_LTD.docx
@@ -12,12 +12,12 @@
     </w:p>
     <w:p>
       <w:r>
-        <w:t>THIS DEED OF PARTNERSHIP is executed on this 01/01/2024 at Ratnagiri by and between:</w:t>
+        <w:t>THIS DEED OF PARTNERSHIP is executed on this 2025-05-15 at Ratnagiri, Maharashtra by and between:</w:t>
       </w:r>
     </w:p>
     <w:p>
       <w:r>
-        <w:t>1. Advait Milind Kulkarni, Son of Milind Shashikant Kulkarni, Age 25, residing at 557/H1,Thiba Palace Road ,AnandNagar, Ratnagiri, Maharashtra (Hereinafter referred to as Partner No. 1)</w:t>
+        <w:t>1. [Full name], Son of Milind Shashikant Kulkarni, Age 25, residing at 557/H1,Thiba Palace Road ,AnandNagar, Ratnagiri, Maharashtra (Hereinafter referred to as Partner No. 1)</w:t>
       </w:r>
     </w:p>
     <w:p>
@@ -27,7 +27,7 @@
     </w:p>
     <w:p>
       <w:r>
-        <w:t>2. Tanmay Abhay Joshi, Son of Abhay Joshi, Age 25, residing at 557/H1,Thiba Palace Road ,AnandNagar, Ratnagiri, Maharashtra (Hereinafter referred to as Partner No. 2)</w:t>
+        <w:t>2. [Full name], Son of Abhay Joshi, Age 25, residing at Omkar Sanjiwani Apartment Ratnagiri 415612 (Hereinafter referred to as Partner No. 2)</w:t>
       </w:r>
     </w:p>
     <w:p>
@@ -80,7 +80,7 @@
       </w:r>
       <w:r>
         <w:br/>
-        <w:t>The partnership shall commence on 01/01/2025 and shall be a Partnership at Will.</w:t>
+        <w:t>The partnership shall commence on 2025-05-30 and shall be a Partnership at Will.</w:t>
       </w:r>
     </w:p>
     <w:p>
@@ -116,7 +116,7 @@
       </w:r>
       <w:r>
         <w:br/>
-        <w:t>Severability: If any provision of this agreement is held to be invalid or unenforceable by a court of competent jurisdiction, the remaining provisions shall continue to be valid and enforceable to the fullest extent permitted by law.</w:t>
+        <w:t>This agreement shall be governed by and construed in accordance with the laws of the State of [insert state], without regard to its conflict of laws principles. Any disputes arising out of or related to this agreement shall be exclusively resolved in the state and federal courts located in [insert city, state], and the parties hereby consent to the personal jurisdiction of such courts.</w:t>
       </w:r>
     </w:p>
     <w:p>
@@ -244,7 +244,7 @@
           </w:tcPr>
           <w:p>
             <w:r>
-              <w:t>Advait Milind Kulkarni</w:t>
+              <w:t>[Full name]</w:t>
             </w:r>
           </w:p>
         </w:tc>
@@ -254,7 +254,7 @@
           </w:tcPr>
           <w:p>
             <w:r>
-              <w:t>Tanmay Abhay Joshi</w:t>
+              <w:t>[Full name]</w:t>
             </w:r>
           </w:p>
         </w:tc>

</xml_diff>